<commit_message>
Finished War | UVA 10158
</commit_message>
<xml_diff>
--- a/Chapter 10/UVA Accepted.docx
+++ b/Chapter 10/UVA Accepted.docx
@@ -76,6 +76,159 @@
           <w:bCs/>
         </w:rPr>
         <w:t>10034 - Freckles</w:t>
+      </w:r>
+      <w:r>
+        <w:rPr>
+          <w:rFonts w:ascii="Arial" w:hAnsi="Arial" w:cs="Arial"/>
+        </w:rPr>
+        <w:t xml:space="preserve"> has received the verdict </w:t>
+      </w:r>
+      <w:r>
+        <w:rPr>
+          <w:rFonts w:ascii="Arial" w:hAnsi="Arial" w:cs="Arial"/>
+          <w:b/>
+          <w:bCs/>
+          <w:i/>
+          <w:iCs/>
+        </w:rPr>
+        <w:t>Accepted</w:t>
+      </w:r>
+      <w:r>
+        <w:rPr>
+          <w:rFonts w:ascii="Arial" w:hAnsi="Arial" w:cs="Arial"/>
+        </w:rPr>
+        <w:t>.</w:t>
+      </w:r>
+    </w:p>
+    <w:p>
+      <w:pPr>
+        <w:spacing w:after="240"/>
+        <w:rPr>
+          <w:rFonts w:ascii="Arial" w:hAnsi="Arial" w:cs="Arial"/>
+        </w:rPr>
+      </w:pPr>
+      <w:r>
+        <w:rPr>
+          <w:rFonts w:ascii="Arial" w:hAnsi="Arial" w:cs="Arial"/>
+        </w:rPr>
+        <w:t>Congratulations! Now it is time to try a new problem.</w:t>
+      </w:r>
+    </w:p>
+    <w:p>
+      <w:pPr>
+        <w:rPr>
+          <w:rFonts w:ascii="Arial" w:hAnsi="Arial" w:cs="Arial"/>
+        </w:rPr>
+      </w:pPr>
+      <w:r>
+        <w:rPr>
+          <w:rFonts w:ascii="Arial" w:hAnsi="Arial" w:cs="Arial"/>
+        </w:rPr>
+        <w:t>Best regards,</w:t>
+      </w:r>
+      <w:r>
+        <w:rPr>
+          <w:rFonts w:ascii="Arial" w:hAnsi="Arial" w:cs="Arial"/>
+        </w:rPr>
+        <w:br/>
+      </w:r>
+      <w:r>
+        <w:rPr>
+          <w:rFonts w:ascii="Arial" w:hAnsi="Arial" w:cs="Arial"/>
+        </w:rPr>
+        <w:br/>
+        <w:t xml:space="preserve">The </w:t>
+      </w:r>
+      <w:proofErr w:type="spellStart"/>
+      <w:r>
+        <w:rPr>
+          <w:rFonts w:ascii="Arial" w:hAnsi="Arial" w:cs="Arial"/>
+        </w:rPr>
+        <w:t>UVa</w:t>
+      </w:r>
+      <w:proofErr w:type="spellEnd"/>
+      <w:r>
+        <w:rPr>
+          <w:rFonts w:ascii="Arial" w:hAnsi="Arial" w:cs="Arial"/>
+        </w:rPr>
+        <w:t xml:space="preserve"> Online Judge team</w:t>
+      </w:r>
+    </w:p>
+    <w:p/>
+    <w:p>
+      <w:pPr>
+        <w:spacing w:after="240"/>
+        <w:rPr>
+          <w:rFonts w:ascii="Arial" w:hAnsi="Arial" w:cs="Arial"/>
+        </w:rPr>
+      </w:pPr>
+      <w:r>
+        <w:rPr>
+          <w:rFonts w:ascii="Arial" w:hAnsi="Arial" w:cs="Arial"/>
+        </w:rPr>
+        <w:t>Hi,</w:t>
+      </w:r>
+      <w:r>
+        <w:rPr>
+          <w:rFonts w:ascii="Arial" w:hAnsi="Arial" w:cs="Arial"/>
+        </w:rPr>
+        <w:br/>
+      </w:r>
+      <w:r>
+        <w:rPr>
+          <w:rFonts w:ascii="Arial" w:hAnsi="Arial" w:cs="Arial"/>
+        </w:rPr>
+        <w:br/>
+        <w:t xml:space="preserve">This is an automated response from </w:t>
+      </w:r>
+      <w:proofErr w:type="spellStart"/>
+      <w:r>
+        <w:rPr>
+          <w:rFonts w:ascii="Arial" w:hAnsi="Arial" w:cs="Arial"/>
+        </w:rPr>
+        <w:t>UVa</w:t>
+      </w:r>
+      <w:proofErr w:type="spellEnd"/>
+      <w:r>
+        <w:rPr>
+          <w:rFonts w:ascii="Arial" w:hAnsi="Arial" w:cs="Arial"/>
+        </w:rPr>
+        <w:t xml:space="preserve"> Online Judge.</w:t>
+      </w:r>
+      <w:r>
+        <w:rPr>
+          <w:rFonts w:ascii="Arial" w:hAnsi="Arial" w:cs="Arial"/>
+        </w:rPr>
+        <w:br/>
+      </w:r>
+      <w:r>
+        <w:rPr>
+          <w:rFonts w:ascii="Arial" w:hAnsi="Arial" w:cs="Arial"/>
+        </w:rPr>
+        <w:br/>
+        <w:t xml:space="preserve">Your submission with number </w:t>
+      </w:r>
+      <w:r>
+        <w:rPr>
+          <w:rFonts w:ascii="Arial" w:hAnsi="Arial" w:cs="Arial"/>
+          <w:b/>
+          <w:bCs/>
+        </w:rPr>
+        <w:t>22404434</w:t>
+      </w:r>
+      <w:r>
+        <w:rPr>
+          <w:rFonts w:ascii="Arial" w:hAnsi="Arial" w:cs="Arial"/>
+        </w:rPr>
+        <w:t xml:space="preserve"> for the problem </w:t>
+      </w:r>
+      <w:r>
+        <w:rPr>
+          <w:rFonts w:ascii="Arial" w:hAnsi="Arial" w:cs="Arial"/>
+          <w:b/>
+          <w:bCs/>
+        </w:rPr>
+        <w:t>10158 - War</w:t>
       </w:r>
       <w:r>
         <w:rPr>

</xml_diff>

<commit_message>
Finished The Necklace | UVA 10054
</commit_message>
<xml_diff>
--- a/Chapter 10/UVA Accepted.docx
+++ b/Chapter 10/UVA Accepted.docx
@@ -229,6 +229,159 @@
           <w:bCs/>
         </w:rPr>
         <w:t>10158 - War</w:t>
+      </w:r>
+      <w:r>
+        <w:rPr>
+          <w:rFonts w:ascii="Arial" w:hAnsi="Arial" w:cs="Arial"/>
+        </w:rPr>
+        <w:t xml:space="preserve"> has received the verdict </w:t>
+      </w:r>
+      <w:r>
+        <w:rPr>
+          <w:rFonts w:ascii="Arial" w:hAnsi="Arial" w:cs="Arial"/>
+          <w:b/>
+          <w:bCs/>
+          <w:i/>
+          <w:iCs/>
+        </w:rPr>
+        <w:t>Accepted</w:t>
+      </w:r>
+      <w:r>
+        <w:rPr>
+          <w:rFonts w:ascii="Arial" w:hAnsi="Arial" w:cs="Arial"/>
+        </w:rPr>
+        <w:t>.</w:t>
+      </w:r>
+    </w:p>
+    <w:p>
+      <w:pPr>
+        <w:spacing w:after="240"/>
+        <w:rPr>
+          <w:rFonts w:ascii="Arial" w:hAnsi="Arial" w:cs="Arial"/>
+        </w:rPr>
+      </w:pPr>
+      <w:r>
+        <w:rPr>
+          <w:rFonts w:ascii="Arial" w:hAnsi="Arial" w:cs="Arial"/>
+        </w:rPr>
+        <w:t>Congratulations! Now it is time to try a new problem.</w:t>
+      </w:r>
+    </w:p>
+    <w:p>
+      <w:pPr>
+        <w:rPr>
+          <w:rFonts w:ascii="Arial" w:hAnsi="Arial" w:cs="Arial"/>
+        </w:rPr>
+      </w:pPr>
+      <w:r>
+        <w:rPr>
+          <w:rFonts w:ascii="Arial" w:hAnsi="Arial" w:cs="Arial"/>
+        </w:rPr>
+        <w:t>Best regards,</w:t>
+      </w:r>
+      <w:r>
+        <w:rPr>
+          <w:rFonts w:ascii="Arial" w:hAnsi="Arial" w:cs="Arial"/>
+        </w:rPr>
+        <w:br/>
+      </w:r>
+      <w:r>
+        <w:rPr>
+          <w:rFonts w:ascii="Arial" w:hAnsi="Arial" w:cs="Arial"/>
+        </w:rPr>
+        <w:br/>
+        <w:t xml:space="preserve">The </w:t>
+      </w:r>
+      <w:proofErr w:type="spellStart"/>
+      <w:r>
+        <w:rPr>
+          <w:rFonts w:ascii="Arial" w:hAnsi="Arial" w:cs="Arial"/>
+        </w:rPr>
+        <w:t>UVa</w:t>
+      </w:r>
+      <w:proofErr w:type="spellEnd"/>
+      <w:r>
+        <w:rPr>
+          <w:rFonts w:ascii="Arial" w:hAnsi="Arial" w:cs="Arial"/>
+        </w:rPr>
+        <w:t xml:space="preserve"> Online Judge team</w:t>
+      </w:r>
+    </w:p>
+    <w:p/>
+    <w:p>
+      <w:pPr>
+        <w:spacing w:after="240"/>
+        <w:rPr>
+          <w:rFonts w:ascii="Arial" w:hAnsi="Arial" w:cs="Arial"/>
+        </w:rPr>
+      </w:pPr>
+      <w:r>
+        <w:rPr>
+          <w:rFonts w:ascii="Arial" w:hAnsi="Arial" w:cs="Arial"/>
+        </w:rPr>
+        <w:t>Hi,</w:t>
+      </w:r>
+      <w:r>
+        <w:rPr>
+          <w:rFonts w:ascii="Arial" w:hAnsi="Arial" w:cs="Arial"/>
+        </w:rPr>
+        <w:br/>
+      </w:r>
+      <w:r>
+        <w:rPr>
+          <w:rFonts w:ascii="Arial" w:hAnsi="Arial" w:cs="Arial"/>
+        </w:rPr>
+        <w:br/>
+        <w:t xml:space="preserve">This is an automated response from </w:t>
+      </w:r>
+      <w:proofErr w:type="spellStart"/>
+      <w:r>
+        <w:rPr>
+          <w:rFonts w:ascii="Arial" w:hAnsi="Arial" w:cs="Arial"/>
+        </w:rPr>
+        <w:t>UVa</w:t>
+      </w:r>
+      <w:proofErr w:type="spellEnd"/>
+      <w:r>
+        <w:rPr>
+          <w:rFonts w:ascii="Arial" w:hAnsi="Arial" w:cs="Arial"/>
+        </w:rPr>
+        <w:t xml:space="preserve"> Online Judge.</w:t>
+      </w:r>
+      <w:r>
+        <w:rPr>
+          <w:rFonts w:ascii="Arial" w:hAnsi="Arial" w:cs="Arial"/>
+        </w:rPr>
+        <w:br/>
+      </w:r>
+      <w:r>
+        <w:rPr>
+          <w:rFonts w:ascii="Arial" w:hAnsi="Arial" w:cs="Arial"/>
+        </w:rPr>
+        <w:br/>
+        <w:t xml:space="preserve">Your submission with number </w:t>
+      </w:r>
+      <w:r>
+        <w:rPr>
+          <w:rFonts w:ascii="Arial" w:hAnsi="Arial" w:cs="Arial"/>
+          <w:b/>
+          <w:bCs/>
+        </w:rPr>
+        <w:t>22405128</w:t>
+      </w:r>
+      <w:r>
+        <w:rPr>
+          <w:rFonts w:ascii="Arial" w:hAnsi="Arial" w:cs="Arial"/>
+        </w:rPr>
+        <w:t xml:space="preserve"> for the problem </w:t>
+      </w:r>
+      <w:r>
+        <w:rPr>
+          <w:rFonts w:ascii="Arial" w:hAnsi="Arial" w:cs="Arial"/>
+          <w:b/>
+          <w:bCs/>
+        </w:rPr>
+        <w:t>10054 - The Necklace</w:t>
       </w:r>
       <w:r>
         <w:rPr>

</xml_diff>